<commit_message>
Documento word aggiornato + mio diagramma
</commit_message>
<xml_diff>
--- a/ShoePPING.docx
+++ b/ShoePPING.docx
@@ -1398,29 +1398,212 @@
           <w:rPr>
             <w:rStyle w:val="Collegamentoipertestuale"/>
           </w:rPr>
-          <w:t>ShoePPING-Story</w:t>
+          <w:t>ShoePPING-Storyboards.html</w:t>
+        </w:r>
+      </w:hyperlink>
+    </w:p>
+    <w:p>
+      <w:pPr>
+        <w:rPr>
+          <w:b/>
+          <w:lang w:val="en-US"/>
+        </w:rPr>
+      </w:pPr>
+    </w:p>
+    <w:p>
+      <w:pPr>
+        <w:rPr>
+          <w:b/>
+          <w:lang w:val="en-US"/>
+        </w:rPr>
+      </w:pPr>
+    </w:p>
+    <w:p>
+      <w:pPr>
+        <w:rPr>
+          <w:b/>
+          <w:lang w:val="en-US"/>
+        </w:rPr>
+      </w:pPr>
+    </w:p>
+    <w:p>
+      <w:pPr>
+        <w:rPr>
+          <w:b/>
+          <w:lang w:val="en-US"/>
+        </w:rPr>
+      </w:pPr>
+    </w:p>
+    <w:p>
+      <w:pPr>
+        <w:pStyle w:val="Paragrafoelenco"/>
+        <w:numPr>
+          <w:ilvl w:val="0"/>
+          <w:numId w:val="1"/>
+        </w:numPr>
+        <w:rPr>
+          <w:b/>
+          <w:bCs/>
+          <w:sz w:val="28"/>
+          <w:szCs w:val="28"/>
+        </w:rPr>
+      </w:pPr>
+      <w:r>
+        <w:rPr>
+          <w:b/>
+          <w:bCs/>
+          <w:sz w:val="28"/>
+          <w:szCs w:val="28"/>
+        </w:rPr>
+        <w:lastRenderedPageBreak/>
+        <w:t>Design</w:t>
+      </w:r>
+    </w:p>
+    <w:p>
+      <w:pPr>
+        <w:rPr>
+          <w:b/>
+          <w:bCs/>
+          <w:sz w:val="28"/>
+          <w:szCs w:val="28"/>
+        </w:rPr>
+      </w:pPr>
+    </w:p>
+    <w:p>
+      <w:pPr>
+        <w:pStyle w:val="Paragrafoelenco"/>
+        <w:numPr>
+          <w:ilvl w:val="0"/>
+          <w:numId w:val="15"/>
+        </w:numPr>
+        <w:rPr>
+          <w:b/>
+          <w:bCs/>
+          <w:szCs w:val="28"/>
+        </w:rPr>
+      </w:pPr>
+      <w:r>
+        <w:rPr>
+          <w:b/>
+          <w:bCs/>
+          <w:szCs w:val="28"/>
+        </w:rPr>
+        <w:t xml:space="preserve">Activity diagram </w:t>
+      </w:r>
+    </w:p>
+    <w:p>
+      <w:pPr>
+        <w:pStyle w:val="Paragrafoelenco"/>
+        <w:rPr>
+          <w:b/>
+          <w:bCs/>
+          <w:szCs w:val="28"/>
+        </w:rPr>
+      </w:pPr>
+    </w:p>
+    <w:p>
+      <w:pPr>
+        <w:pStyle w:val="Paragrafoelenco"/>
+        <w:rPr>
+          <w:bCs/>
+          <w:szCs w:val="28"/>
+        </w:rPr>
+      </w:pPr>
+      <w:hyperlink r:id="rId7" w:history="1">
+        <w:r>
+          <w:rPr>
+            <w:rStyle w:val="Collegamentoipertestuale"/>
+            <w:bCs/>
+            <w:szCs w:val="28"/>
+          </w:rPr>
+          <w:t>ActivityDiagram-DanieleA</w:t>
         </w:r>
         <w:r>
           <w:rPr>
             <w:rStyle w:val="Collegamentoipertestuale"/>
+            <w:bCs/>
+            <w:szCs w:val="28"/>
           </w:rPr>
-          <w:t>b</w:t>
+          <w:t>u</w:t>
         </w:r>
         <w:r>
           <w:rPr>
             <w:rStyle w:val="Collegamentoipertestuale"/>
+            <w:bCs/>
+            <w:szCs w:val="28"/>
           </w:rPr>
-          <w:t>o</w:t>
-        </w:r>
-        <w:r>
-          <w:rPr>
-            <w:rStyle w:val="Collegamentoipertestuale"/>
-          </w:rPr>
-          <w:t>ards.html</w:t>
+          <w:t>sili.pdf</w:t>
         </w:r>
       </w:hyperlink>
+    </w:p>
+    <w:p>
+      <w:pPr>
+        <w:pStyle w:val="Paragrafoelenco"/>
+        <w:rPr>
+          <w:bCs/>
+          <w:szCs w:val="28"/>
+          <w:lang w:val="en-US"/>
+        </w:rPr>
+      </w:pPr>
+      <w:r>
+        <w:rPr>
+          <w:bCs/>
+          <w:szCs w:val="28"/>
+          <w:lang w:val="en-US"/>
+        </w:rPr>
+        <w:t>T</w:t>
+      </w:r>
       <w:bookmarkStart w:id="0" w:name="_GoBack"/>
       <w:bookmarkEnd w:id="0"/>
+      <w:r>
+        <w:rPr>
+          <w:bCs/>
+          <w:szCs w:val="28"/>
+          <w:lang w:val="en-US"/>
+        </w:rPr>
+        <w:t>he timer and notification handling has not been implemented in the code</w:t>
+      </w:r>
+      <w:r>
+        <w:rPr>
+          <w:bCs/>
+          <w:szCs w:val="28"/>
+          <w:lang w:val="en-US"/>
+        </w:rPr>
+        <w:t>.</w:t>
+      </w:r>
+    </w:p>
+    <w:p>
+      <w:pPr>
+        <w:rPr>
+          <w:b/>
+          <w:bCs/>
+          <w:sz w:val="28"/>
+          <w:szCs w:val="28"/>
+          <w:lang w:val="en-US"/>
+        </w:rPr>
+      </w:pPr>
+    </w:p>
+    <w:p>
+      <w:pPr>
+        <w:rPr>
+          <w:b/>
+          <w:bCs/>
+          <w:sz w:val="28"/>
+          <w:szCs w:val="28"/>
+          <w:lang w:val="en-US"/>
+        </w:rPr>
+      </w:pPr>
+    </w:p>
+    <w:p>
+      <w:pPr>
+        <w:rPr>
+          <w:b/>
+          <w:bCs/>
+          <w:sz w:val="28"/>
+          <w:szCs w:val="28"/>
+          <w:lang w:val="en-US"/>
+        </w:rPr>
+      </w:pPr>
     </w:p>
     <w:p>
       <w:pPr>
@@ -2088,7 +2271,7 @@
   <w:abstractNum w:abstractNumId="7" w15:restartNumberingAfterBreak="0">
     <w:nsid w:val="446509A3"/>
     <w:multiLevelType w:val="hybridMultilevel"/>
-    <w:tmpl w:val="A3AC8C36"/>
+    <w:tmpl w:val="DFE4D35C"/>
     <w:lvl w:ilvl="0" w:tplc="65A27AF2">
       <w:start w:val="1"/>
       <w:numFmt w:val="decimal"/>
@@ -2264,6 +2447,119 @@
     </w:lvl>
   </w:abstractNum>
   <w:abstractNum w:abstractNumId="9" w15:restartNumberingAfterBreak="0">
+    <w:nsid w:val="54F91F24"/>
+    <w:multiLevelType w:val="hybridMultilevel"/>
+    <w:tmpl w:val="A39AD0E4"/>
+    <w:lvl w:ilvl="0" w:tplc="04100001">
+      <w:start w:val="1"/>
+      <w:numFmt w:val="bullet"/>
+      <w:lvlText w:val=""/>
+      <w:lvlJc w:val="left"/>
+      <w:pPr>
+        <w:ind w:left="720" w:hanging="360"/>
+      </w:pPr>
+      <w:rPr>
+        <w:rFonts w:ascii="Symbol" w:hAnsi="Symbol" w:hint="default"/>
+      </w:rPr>
+    </w:lvl>
+    <w:lvl w:ilvl="1" w:tplc="04100003" w:tentative="1">
+      <w:start w:val="1"/>
+      <w:numFmt w:val="bullet"/>
+      <w:lvlText w:val="o"/>
+      <w:lvlJc w:val="left"/>
+      <w:pPr>
+        <w:ind w:left="1440" w:hanging="360"/>
+      </w:pPr>
+      <w:rPr>
+        <w:rFonts w:ascii="Courier New" w:hAnsi="Courier New" w:cs="Courier New" w:hint="default"/>
+      </w:rPr>
+    </w:lvl>
+    <w:lvl w:ilvl="2" w:tplc="04100005" w:tentative="1">
+      <w:start w:val="1"/>
+      <w:numFmt w:val="bullet"/>
+      <w:lvlText w:val=""/>
+      <w:lvlJc w:val="left"/>
+      <w:pPr>
+        <w:ind w:left="2160" w:hanging="360"/>
+      </w:pPr>
+      <w:rPr>
+        <w:rFonts w:ascii="Wingdings" w:hAnsi="Wingdings" w:hint="default"/>
+      </w:rPr>
+    </w:lvl>
+    <w:lvl w:ilvl="3" w:tplc="04100001" w:tentative="1">
+      <w:start w:val="1"/>
+      <w:numFmt w:val="bullet"/>
+      <w:lvlText w:val=""/>
+      <w:lvlJc w:val="left"/>
+      <w:pPr>
+        <w:ind w:left="2880" w:hanging="360"/>
+      </w:pPr>
+      <w:rPr>
+        <w:rFonts w:ascii="Symbol" w:hAnsi="Symbol" w:hint="default"/>
+      </w:rPr>
+    </w:lvl>
+    <w:lvl w:ilvl="4" w:tplc="04100003" w:tentative="1">
+      <w:start w:val="1"/>
+      <w:numFmt w:val="bullet"/>
+      <w:lvlText w:val="o"/>
+      <w:lvlJc w:val="left"/>
+      <w:pPr>
+        <w:ind w:left="3600" w:hanging="360"/>
+      </w:pPr>
+      <w:rPr>
+        <w:rFonts w:ascii="Courier New" w:hAnsi="Courier New" w:cs="Courier New" w:hint="default"/>
+      </w:rPr>
+    </w:lvl>
+    <w:lvl w:ilvl="5" w:tplc="04100005" w:tentative="1">
+      <w:start w:val="1"/>
+      <w:numFmt w:val="bullet"/>
+      <w:lvlText w:val=""/>
+      <w:lvlJc w:val="left"/>
+      <w:pPr>
+        <w:ind w:left="4320" w:hanging="360"/>
+      </w:pPr>
+      <w:rPr>
+        <w:rFonts w:ascii="Wingdings" w:hAnsi="Wingdings" w:hint="default"/>
+      </w:rPr>
+    </w:lvl>
+    <w:lvl w:ilvl="6" w:tplc="04100001" w:tentative="1">
+      <w:start w:val="1"/>
+      <w:numFmt w:val="bullet"/>
+      <w:lvlText w:val=""/>
+      <w:lvlJc w:val="left"/>
+      <w:pPr>
+        <w:ind w:left="5040" w:hanging="360"/>
+      </w:pPr>
+      <w:rPr>
+        <w:rFonts w:ascii="Symbol" w:hAnsi="Symbol" w:hint="default"/>
+      </w:rPr>
+    </w:lvl>
+    <w:lvl w:ilvl="7" w:tplc="04100003" w:tentative="1">
+      <w:start w:val="1"/>
+      <w:numFmt w:val="bullet"/>
+      <w:lvlText w:val="o"/>
+      <w:lvlJc w:val="left"/>
+      <w:pPr>
+        <w:ind w:left="5760" w:hanging="360"/>
+      </w:pPr>
+      <w:rPr>
+        <w:rFonts w:ascii="Courier New" w:hAnsi="Courier New" w:cs="Courier New" w:hint="default"/>
+      </w:rPr>
+    </w:lvl>
+    <w:lvl w:ilvl="8" w:tplc="04100005" w:tentative="1">
+      <w:start w:val="1"/>
+      <w:numFmt w:val="bullet"/>
+      <w:lvlText w:val=""/>
+      <w:lvlJc w:val="left"/>
+      <w:pPr>
+        <w:ind w:left="6480" w:hanging="360"/>
+      </w:pPr>
+      <w:rPr>
+        <w:rFonts w:ascii="Wingdings" w:hAnsi="Wingdings" w:hint="default"/>
+      </w:rPr>
+    </w:lvl>
+  </w:abstractNum>
+  <w:abstractNum w:abstractNumId="10" w15:restartNumberingAfterBreak="0">
     <w:nsid w:val="58B42C9B"/>
     <w:multiLevelType w:val="hybridMultilevel"/>
     <w:tmpl w:val="A3208526"/>
@@ -2352,7 +2648,7 @@
       </w:pPr>
     </w:lvl>
   </w:abstractNum>
-  <w:abstractNum w:abstractNumId="10" w15:restartNumberingAfterBreak="0">
+  <w:abstractNum w:abstractNumId="11" w15:restartNumberingAfterBreak="0">
     <w:nsid w:val="5A7A378A"/>
     <w:multiLevelType w:val="multilevel"/>
     <w:tmpl w:val="0410001F"/>
@@ -2438,7 +2734,7 @@
       </w:pPr>
     </w:lvl>
   </w:abstractNum>
-  <w:abstractNum w:abstractNumId="11" w15:restartNumberingAfterBreak="0">
+  <w:abstractNum w:abstractNumId="12" w15:restartNumberingAfterBreak="0">
     <w:nsid w:val="5C15667C"/>
     <w:multiLevelType w:val="hybridMultilevel"/>
     <w:tmpl w:val="D8C45C24"/>
@@ -2527,7 +2823,96 @@
       </w:pPr>
     </w:lvl>
   </w:abstractNum>
-  <w:abstractNum w:abstractNumId="12" w15:restartNumberingAfterBreak="0">
+  <w:abstractNum w:abstractNumId="13" w15:restartNumberingAfterBreak="0">
+    <w:nsid w:val="651C23AF"/>
+    <w:multiLevelType w:val="hybridMultilevel"/>
+    <w:tmpl w:val="A3AC8C36"/>
+    <w:lvl w:ilvl="0" w:tplc="65A27AF2">
+      <w:start w:val="1"/>
+      <w:numFmt w:val="decimal"/>
+      <w:lvlText w:val="%1"/>
+      <w:lvlJc w:val="left"/>
+      <w:pPr>
+        <w:ind w:left="710" w:hanging="660"/>
+      </w:pPr>
+      <w:rPr>
+        <w:rFonts w:hint="default"/>
+      </w:rPr>
+    </w:lvl>
+    <w:lvl w:ilvl="1" w:tplc="04100019" w:tentative="1">
+      <w:start w:val="1"/>
+      <w:numFmt w:val="lowerLetter"/>
+      <w:lvlText w:val="%2."/>
+      <w:lvlJc w:val="left"/>
+      <w:pPr>
+        <w:ind w:left="1130" w:hanging="360"/>
+      </w:pPr>
+    </w:lvl>
+    <w:lvl w:ilvl="2" w:tplc="0410001B" w:tentative="1">
+      <w:start w:val="1"/>
+      <w:numFmt w:val="lowerRoman"/>
+      <w:lvlText w:val="%3."/>
+      <w:lvlJc w:val="right"/>
+      <w:pPr>
+        <w:ind w:left="1850" w:hanging="180"/>
+      </w:pPr>
+    </w:lvl>
+    <w:lvl w:ilvl="3" w:tplc="0410000F" w:tentative="1">
+      <w:start w:val="1"/>
+      <w:numFmt w:val="decimal"/>
+      <w:lvlText w:val="%4."/>
+      <w:lvlJc w:val="left"/>
+      <w:pPr>
+        <w:ind w:left="2570" w:hanging="360"/>
+      </w:pPr>
+    </w:lvl>
+    <w:lvl w:ilvl="4" w:tplc="04100019" w:tentative="1">
+      <w:start w:val="1"/>
+      <w:numFmt w:val="lowerLetter"/>
+      <w:lvlText w:val="%5."/>
+      <w:lvlJc w:val="left"/>
+      <w:pPr>
+        <w:ind w:left="3290" w:hanging="360"/>
+      </w:pPr>
+    </w:lvl>
+    <w:lvl w:ilvl="5" w:tplc="0410001B" w:tentative="1">
+      <w:start w:val="1"/>
+      <w:numFmt w:val="lowerRoman"/>
+      <w:lvlText w:val="%6."/>
+      <w:lvlJc w:val="right"/>
+      <w:pPr>
+        <w:ind w:left="4010" w:hanging="180"/>
+      </w:pPr>
+    </w:lvl>
+    <w:lvl w:ilvl="6" w:tplc="0410000F" w:tentative="1">
+      <w:start w:val="1"/>
+      <w:numFmt w:val="decimal"/>
+      <w:lvlText w:val="%7."/>
+      <w:lvlJc w:val="left"/>
+      <w:pPr>
+        <w:ind w:left="4730" w:hanging="360"/>
+      </w:pPr>
+    </w:lvl>
+    <w:lvl w:ilvl="7" w:tplc="04100019" w:tentative="1">
+      <w:start w:val="1"/>
+      <w:numFmt w:val="lowerLetter"/>
+      <w:lvlText w:val="%8."/>
+      <w:lvlJc w:val="left"/>
+      <w:pPr>
+        <w:ind w:left="5450" w:hanging="360"/>
+      </w:pPr>
+    </w:lvl>
+    <w:lvl w:ilvl="8" w:tplc="0410001B" w:tentative="1">
+      <w:start w:val="1"/>
+      <w:numFmt w:val="lowerRoman"/>
+      <w:lvlText w:val="%9."/>
+      <w:lvlJc w:val="right"/>
+      <w:pPr>
+        <w:ind w:left="6170" w:hanging="180"/>
+      </w:pPr>
+    </w:lvl>
+  </w:abstractNum>
+  <w:abstractNum w:abstractNumId="14" w15:restartNumberingAfterBreak="0">
     <w:nsid w:val="71076BCB"/>
     <w:multiLevelType w:val="hybridMultilevel"/>
     <w:tmpl w:val="03902074"/>
@@ -2620,13 +3005,13 @@
     <w:abstractNumId w:val="7"/>
   </w:num>
   <w:num w:numId="2">
+    <w:abstractNumId w:val="14"/>
+  </w:num>
+  <w:num w:numId="3">
     <w:abstractNumId w:val="12"/>
   </w:num>
-  <w:num w:numId="3">
-    <w:abstractNumId w:val="11"/>
-  </w:num>
   <w:num w:numId="4">
-    <w:abstractNumId w:val="9"/>
+    <w:abstractNumId w:val="10"/>
   </w:num>
   <w:num w:numId="5">
     <w:abstractNumId w:val="5"/>
@@ -2638,7 +3023,7 @@
     <w:abstractNumId w:val="4"/>
   </w:num>
   <w:num w:numId="8">
-    <w:abstractNumId w:val="10"/>
+    <w:abstractNumId w:val="11"/>
   </w:num>
   <w:num w:numId="9">
     <w:abstractNumId w:val="0"/>
@@ -2654,6 +3039,12 @@
   </w:num>
   <w:num w:numId="13">
     <w:abstractNumId w:val="8"/>
+  </w:num>
+  <w:num w:numId="14">
+    <w:abstractNumId w:val="13"/>
+  </w:num>
+  <w:num w:numId="15">
+    <w:abstractNumId w:val="9"/>
   </w:num>
 </w:numbering>
 </file>

</xml_diff>